<commit_message>
add mod Drp 8 sample
</commit_message>
<xml_diff>
--- a/Notes/Drupal/Drupal_notes.docx
+++ b/Notes/Drupal/Drupal_notes.docx
@@ -108,7 +108,23 @@
           <w:sz w:val="24"/>
           <w:szCs w:val="24"/>
         </w:rPr>
-        <w:t>fb_block_form_</w:t>
+        <w:t>fb_block_</w:t>
+      </w:r>
+      <w:r>
+        <w:rPr>
+          <w:rFonts w:ascii="Times New Roman" w:hAnsi="Times New Roman" w:cs="Times New Roman"/>
+          <w:sz w:val="24"/>
+          <w:szCs w:val="24"/>
+        </w:rPr>
+        <w:t>form_node_</w:t>
+      </w:r>
+      <w:r>
+        <w:rPr>
+          <w:rFonts w:ascii="Times New Roman" w:hAnsi="Times New Roman" w:cs="Times New Roman"/>
+          <w:sz w:val="24"/>
+          <w:szCs w:val="24"/>
+        </w:rPr>
+        <w:t>form_</w:t>
       </w:r>
       <w:proofErr w:type="gramStart"/>
       <w:r>
@@ -2001,6 +2017,7 @@
         </w:rPr>
         <w:t xml:space="preserve">Modules : </w:t>
       </w:r>
+      <w:bookmarkStart w:id="0" w:name="_GoBack"/>
       <w:proofErr w:type="spellStart"/>
       <w:r>
         <w:rPr>
@@ -2028,6 +2045,7 @@
         </w:rPr>
         <w:t>Sanitization</w:t>
       </w:r>
+      <w:bookmarkEnd w:id="0"/>
       <w:proofErr w:type="spellEnd"/>
     </w:p>
     <w:p>
@@ -2435,12 +2453,172 @@
         <w:pStyle w:val="Sansinterligne"/>
         <w:rPr>
           <w:rFonts w:ascii="Times New Roman" w:hAnsi="Times New Roman" w:cs="Times New Roman"/>
-          <w:sz w:val="24"/>
-          <w:szCs w:val="24"/>
-        </w:rPr>
-      </w:pPr>
-      <w:bookmarkStart w:id="0" w:name="_GoBack"/>
-      <w:bookmarkEnd w:id="0"/>
+          <w:i/>
+          <w:sz w:val="24"/>
+          <w:szCs w:val="24"/>
+          <w:u w:val="single"/>
+        </w:rPr>
+      </w:pPr>
+      <w:r>
+        <w:rPr>
+          <w:rFonts w:ascii="Times New Roman" w:hAnsi="Times New Roman" w:cs="Times New Roman"/>
+          <w:i/>
+          <w:sz w:val="24"/>
+          <w:szCs w:val="24"/>
+          <w:u w:val="single"/>
+        </w:rPr>
+        <w:t xml:space="preserve">Création d’un </w:t>
+      </w:r>
+      <w:proofErr w:type="spellStart"/>
+      <w:r>
+        <w:rPr>
+          <w:rFonts w:ascii="Times New Roman" w:hAnsi="Times New Roman" w:cs="Times New Roman"/>
+          <w:i/>
+          <w:sz w:val="24"/>
+          <w:szCs w:val="24"/>
+          <w:u w:val="single"/>
+        </w:rPr>
+        <w:t>install</w:t>
+      </w:r>
+      <w:proofErr w:type="spellEnd"/>
+      <w:r>
+        <w:rPr>
+          <w:rFonts w:ascii="Times New Roman" w:hAnsi="Times New Roman" w:cs="Times New Roman"/>
+          <w:i/>
+          <w:sz w:val="24"/>
+          <w:szCs w:val="24"/>
+          <w:u w:val="single"/>
+        </w:rPr>
+        <w:t xml:space="preserve"> file :</w:t>
+      </w:r>
+    </w:p>
+    <w:p>
+      <w:pPr>
+        <w:pStyle w:val="Sansinterligne"/>
+        <w:rPr>
+          <w:rFonts w:ascii="Times New Roman" w:hAnsi="Times New Roman" w:cs="Times New Roman"/>
+          <w:sz w:val="24"/>
+          <w:szCs w:val="24"/>
+        </w:rPr>
+      </w:pPr>
+    </w:p>
+    <w:p>
+      <w:pPr>
+        <w:pStyle w:val="Sansinterligne"/>
+        <w:rPr>
+          <w:rFonts w:ascii="Times New Roman" w:hAnsi="Times New Roman" w:cs="Times New Roman"/>
+          <w:sz w:val="24"/>
+          <w:szCs w:val="24"/>
+        </w:rPr>
+      </w:pPr>
+      <w:hyperlink r:id="rId6" w:history="1">
+        <w:r>
+          <w:rPr>
+            <w:rStyle w:val="Lienhypertexte"/>
+            <w:rFonts w:ascii="Times New Roman" w:hAnsi="Times New Roman" w:cs="Times New Roman"/>
+            <w:sz w:val="24"/>
+            <w:szCs w:val="24"/>
+          </w:rPr>
+          <w:t>https://www.drupal.org/docs/7/creating-custom-modules/writing-install-files-drupal-7x</w:t>
+        </w:r>
+      </w:hyperlink>
+    </w:p>
+    <w:p>
+      <w:pPr>
+        <w:pStyle w:val="Sansinterligne"/>
+        <w:rPr>
+          <w:rFonts w:ascii="Times New Roman" w:hAnsi="Times New Roman" w:cs="Times New Roman"/>
+          <w:sz w:val="24"/>
+          <w:szCs w:val="24"/>
+        </w:rPr>
+      </w:pPr>
+      <w:r>
+        <w:rPr>
+          <w:rFonts w:ascii="Times New Roman" w:hAnsi="Times New Roman" w:cs="Times New Roman"/>
+          <w:sz w:val="24"/>
+          <w:szCs w:val="24"/>
+        </w:rPr>
+        <w:t xml:space="preserve">+ </w:t>
+      </w:r>
+      <w:proofErr w:type="spellStart"/>
+      <w:r>
+        <w:rPr>
+          <w:rFonts w:ascii="Times New Roman" w:hAnsi="Times New Roman" w:cs="Times New Roman"/>
+          <w:sz w:val="24"/>
+          <w:szCs w:val="24"/>
+        </w:rPr>
+        <w:t>Hooks</w:t>
+      </w:r>
+      <w:proofErr w:type="spellEnd"/>
+      <w:r>
+        <w:rPr>
+          <w:rFonts w:ascii="Times New Roman" w:hAnsi="Times New Roman" w:cs="Times New Roman"/>
+          <w:sz w:val="24"/>
+          <w:szCs w:val="24"/>
+        </w:rPr>
+        <w:t xml:space="preserve"> </w:t>
+      </w:r>
+      <w:proofErr w:type="spellStart"/>
+      <w:r>
+        <w:rPr>
+          <w:rFonts w:ascii="Times New Roman" w:hAnsi="Times New Roman" w:cs="Times New Roman"/>
+          <w:sz w:val="24"/>
+          <w:szCs w:val="24"/>
+        </w:rPr>
+        <w:t>schema</w:t>
+      </w:r>
+      <w:proofErr w:type="spellEnd"/>
+    </w:p>
+    <w:p>
+      <w:pPr>
+        <w:pStyle w:val="Sansinterligne"/>
+        <w:rPr>
+          <w:rFonts w:ascii="Times New Roman" w:hAnsi="Times New Roman" w:cs="Times New Roman"/>
+          <w:sz w:val="24"/>
+          <w:szCs w:val="24"/>
+        </w:rPr>
+      </w:pPr>
+      <w:hyperlink r:id="rId7" w:history="1">
+        <w:r>
+          <w:rPr>
+            <w:rStyle w:val="Lienhypertexte"/>
+            <w:rFonts w:ascii="Times New Roman" w:hAnsi="Times New Roman" w:cs="Times New Roman"/>
+            <w:sz w:val="24"/>
+            <w:szCs w:val="24"/>
+          </w:rPr>
+          <w:t>https://api.drupal.org/api/drupal/modules%21system%21system.api.php/function/hook_schema/7.x</w:t>
+        </w:r>
+      </w:hyperlink>
+    </w:p>
+    <w:p>
+      <w:pPr>
+        <w:pStyle w:val="Sansinterligne"/>
+        <w:rPr>
+          <w:rFonts w:ascii="Times New Roman" w:hAnsi="Times New Roman" w:cs="Times New Roman"/>
+          <w:sz w:val="24"/>
+          <w:szCs w:val="24"/>
+        </w:rPr>
+      </w:pPr>
+    </w:p>
+    <w:p>
+      <w:pPr>
+        <w:pStyle w:val="Sansinterligne"/>
+        <w:rPr>
+          <w:rFonts w:ascii="Times New Roman" w:hAnsi="Times New Roman" w:cs="Times New Roman"/>
+          <w:sz w:val="24"/>
+          <w:szCs w:val="24"/>
+        </w:rPr>
+      </w:pPr>
+    </w:p>
+    <w:p>
+      <w:pPr>
+        <w:pStyle w:val="Sansinterligne"/>
+        <w:rPr>
+          <w:rFonts w:ascii="Times New Roman" w:hAnsi="Times New Roman" w:cs="Times New Roman"/>
+          <w:sz w:val="24"/>
+          <w:szCs w:val="24"/>
+        </w:rPr>
+      </w:pPr>
     </w:p>
     <w:p>
       <w:pPr>

</xml_diff>